<commit_message>
При добавлении в SVN tstlan rev. 74 было указано: tstlan4 5.0.20.247 mxsrclib rev. 1338, extern_libs rev. 23
На самом деле нужна mxsrclib rev. 1341


git-svn-id: https://5-10/svn/tstlan4@75 d66dc6fa-fed5-4241-8511-616b76b84d51
</commit_message>
<xml_diff>
--- a/tstlan Заметки.docx
+++ b/tstlan Заметки.docx
@@ -286,12 +286,7 @@
     </w:p>
     <w:p>
       <w:r>
-        <w:t>Если необходимо установить библиотеку под уче</w:t>
-      </w:r>
-      <w:bookmarkStart w:id="0" w:name="_GoBack"/>
-      <w:bookmarkEnd w:id="0"/>
-      <w:r>
-        <w:t xml:space="preserve">тной записью, не входящей в группу «Администраторы», то выполните следующую последовательность действий: </w:t>
+        <w:t xml:space="preserve">Если необходимо установить библиотеку под учетной записью, не входящей в группу «Администраторы», то выполните следующую последовательность действий: </w:t>
       </w:r>
     </w:p>
     <w:p>
@@ -2162,6 +2157,169 @@
       </w:r>
       <w:r>
         <w:t>IRS_USE_JSON_CPP</w:t>
+      </w:r>
+    </w:p>
+    <w:p>
+      <w:r>
+        <w:t xml:space="preserve">При добавлении в </w:t>
+      </w:r>
+      <w:r>
+        <w:rPr>
+          <w:lang w:val="en-US"/>
+        </w:rPr>
+        <w:t>SVN</w:t>
+      </w:r>
+      <w:r>
+        <w:t xml:space="preserve"> </w:t>
+      </w:r>
+      <w:proofErr w:type="spellStart"/>
+      <w:r>
+        <w:rPr>
+          <w:lang w:val="en-US"/>
+        </w:rPr>
+        <w:t>tstlan</w:t>
+      </w:r>
+      <w:proofErr w:type="spellEnd"/>
+      <w:r>
+        <w:t xml:space="preserve"> </w:t>
+      </w:r>
+      <w:r>
+        <w:rPr>
+          <w:lang w:val="en-US"/>
+        </w:rPr>
+        <w:t>rev</w:t>
+      </w:r>
+      <w:r>
+        <w:t xml:space="preserve">. 74 </w:t>
+      </w:r>
+      <w:r>
+        <w:t>было указано:</w:t>
+      </w:r>
+    </w:p>
+    <w:p>
+      <w:pPr>
+        <w:autoSpaceDE w:val="0"/>
+        <w:autoSpaceDN w:val="0"/>
+        <w:adjustRightInd w:val="0"/>
+        <w:spacing w:after="0" w:line="240" w:lineRule="auto"/>
+        <w:jc w:val="left"/>
+        <w:rPr>
+          <w:rFonts w:ascii="Courier New" w:hAnsi="Courier New" w:cs="Courier New"/>
+          <w:sz w:val="17"/>
+          <w:szCs w:val="17"/>
+          <w:lang w:val="en-US"/>
+        </w:rPr>
+      </w:pPr>
+      <w:r>
+        <w:rPr>
+          <w:rFonts w:ascii="Courier New" w:hAnsi="Courier New" w:cs="Courier New"/>
+          <w:sz w:val="17"/>
+          <w:szCs w:val="17"/>
+          <w:lang w:val="en-US"/>
+        </w:rPr>
+        <w:t>tstlan4 5.0.20.247</w:t>
+      </w:r>
+    </w:p>
+    <w:p>
+      <w:pPr>
+        <w:autoSpaceDE w:val="0"/>
+        <w:autoSpaceDN w:val="0"/>
+        <w:adjustRightInd w:val="0"/>
+        <w:spacing w:after="0" w:line="240" w:lineRule="auto"/>
+        <w:jc w:val="left"/>
+        <w:rPr>
+          <w:rFonts w:ascii="Courier New" w:hAnsi="Courier New" w:cs="Courier New"/>
+          <w:sz w:val="17"/>
+          <w:szCs w:val="17"/>
+          <w:lang w:val="en-US"/>
+        </w:rPr>
+      </w:pPr>
+      <w:proofErr w:type="spellStart"/>
+      <w:proofErr w:type="gramStart"/>
+      <w:r>
+        <w:rPr>
+          <w:rFonts w:ascii="Courier New" w:hAnsi="Courier New" w:cs="Courier New"/>
+          <w:sz w:val="17"/>
+          <w:szCs w:val="17"/>
+          <w:lang w:val="en-US"/>
+        </w:rPr>
+        <w:t>mxsrclib</w:t>
+      </w:r>
+      <w:proofErr w:type="spellEnd"/>
+      <w:proofErr w:type="gramEnd"/>
+      <w:r>
+        <w:rPr>
+          <w:rFonts w:ascii="Courier New" w:hAnsi="Courier New" w:cs="Courier New"/>
+          <w:sz w:val="17"/>
+          <w:szCs w:val="17"/>
+          <w:lang w:val="en-US"/>
+        </w:rPr>
+        <w:t xml:space="preserve"> rev. 1338, </w:t>
+      </w:r>
+      <w:proofErr w:type="spellStart"/>
+      <w:r>
+        <w:rPr>
+          <w:rFonts w:ascii="Courier New" w:hAnsi="Courier New" w:cs="Courier New"/>
+          <w:sz w:val="17"/>
+          <w:szCs w:val="17"/>
+          <w:lang w:val="en-US"/>
+        </w:rPr>
+        <w:t>extern_libs</w:t>
+      </w:r>
+      <w:proofErr w:type="spellEnd"/>
+      <w:r>
+        <w:rPr>
+          <w:rFonts w:ascii="Courier New" w:hAnsi="Courier New" w:cs="Courier New"/>
+          <w:sz w:val="17"/>
+          <w:szCs w:val="17"/>
+          <w:lang w:val="en-US"/>
+        </w:rPr>
+        <w:t xml:space="preserve"> rev. 23</w:t>
+      </w:r>
+    </w:p>
+    <w:p>
+      <w:bookmarkStart w:id="0" w:name="_GoBack"/>
+      <w:bookmarkEnd w:id="0"/>
+    </w:p>
+    <w:p>
+      <w:r>
+        <w:t xml:space="preserve">На самом деле нужна </w:t>
+      </w:r>
+      <w:proofErr w:type="spellStart"/>
+      <w:r>
+        <w:rPr>
+          <w:rFonts w:ascii="Courier New" w:hAnsi="Courier New" w:cs="Courier New"/>
+          <w:sz w:val="17"/>
+          <w:szCs w:val="17"/>
+          <w:lang w:val="en-US"/>
+        </w:rPr>
+        <w:t>mxsrclib</w:t>
+      </w:r>
+      <w:proofErr w:type="spellEnd"/>
+      <w:r>
+        <w:rPr>
+          <w:rFonts w:ascii="Courier New" w:hAnsi="Courier New" w:cs="Courier New"/>
+          <w:sz w:val="17"/>
+          <w:szCs w:val="17"/>
+        </w:rPr>
+        <w:t xml:space="preserve"> </w:t>
+      </w:r>
+      <w:r>
+        <w:rPr>
+          <w:rFonts w:ascii="Courier New" w:hAnsi="Courier New" w:cs="Courier New"/>
+          <w:sz w:val="17"/>
+          <w:szCs w:val="17"/>
+          <w:lang w:val="en-US"/>
+        </w:rPr>
+        <w:t>rev</w:t>
+      </w:r>
+      <w:r>
+        <w:rPr>
+          <w:rFonts w:ascii="Courier New" w:hAnsi="Courier New" w:cs="Courier New"/>
+          <w:sz w:val="17"/>
+          <w:szCs w:val="17"/>
+        </w:rPr>
+        <w:t>. 1341</w:t>
       </w:r>
     </w:p>
     <w:p/>

</xml_diff>

<commit_message>
tstlan Заметки.docx. Добавил раздел DevExpress VCL 19.1.2 и C++Builder 10.3.
</commit_message>
<xml_diff>
--- a/tstlan Заметки.docx
+++ b/tstlan Заметки.docx
@@ -1,6 +1,6 @@
 
 <file path=word/document.xml><?xml version="1.0" encoding="utf-8"?>
-<w:document xmlns:wpc="http://schemas.microsoft.com/office/word/2010/wordprocessingCanvas" xmlns:cx="http://schemas.microsoft.com/office/drawing/2014/chartex" xmlns:cx1="http://schemas.microsoft.com/office/drawing/2015/9/8/chartex" xmlns:mc="http://schemas.openxmlformats.org/markup-compatibility/2006" xmlns:o="urn:schemas-microsoft-com:office:office" xmlns:r="http://schemas.openxmlformats.org/officeDocument/2006/relationships" xmlns:m="http://schemas.openxmlformats.org/officeDocument/2006/math" xmlns:v="urn:schemas-microsoft-com:vml" xmlns:wp14="http://schemas.microsoft.com/office/word/2010/wordprocessingDrawing" xmlns:wp="http://schemas.openxmlformats.org/drawingml/2006/wordprocessingDrawing" xmlns:w10="urn:schemas-microsoft-com:office:word" xmlns:w="http://schemas.openxmlformats.org/wordprocessingml/2006/main" xmlns:w14="http://schemas.microsoft.com/office/word/2010/wordml" xmlns:w15="http://schemas.microsoft.com/office/word/2012/wordml" xmlns:w16se="http://schemas.microsoft.com/office/word/2015/wordml/symex" xmlns:wpg="http://schemas.microsoft.com/office/word/2010/wordprocessingGroup" xmlns:wpi="http://schemas.microsoft.com/office/word/2010/wordprocessingInk" xmlns:wne="http://schemas.microsoft.com/office/word/2006/wordml" xmlns:wps="http://schemas.microsoft.com/office/word/2010/wordprocessingShape" mc:Ignorable="w14 w15 w16se wp14">
+<w:document xmlns:wpc="http://schemas.microsoft.com/office/word/2010/wordprocessingCanvas" xmlns:cx="http://schemas.microsoft.com/office/drawing/2014/chartex" xmlns:cx1="http://schemas.microsoft.com/office/drawing/2015/9/8/chartex" xmlns:cx2="http://schemas.microsoft.com/office/drawing/2015/10/21/chartex" xmlns:cx3="http://schemas.microsoft.com/office/drawing/2016/5/9/chartex" xmlns:cx4="http://schemas.microsoft.com/office/drawing/2016/5/10/chartex" xmlns:cx5="http://schemas.microsoft.com/office/drawing/2016/5/11/chartex" xmlns:cx6="http://schemas.microsoft.com/office/drawing/2016/5/12/chartex" xmlns:cx7="http://schemas.microsoft.com/office/drawing/2016/5/13/chartex" xmlns:cx8="http://schemas.microsoft.com/office/drawing/2016/5/14/chartex" xmlns:mc="http://schemas.openxmlformats.org/markup-compatibility/2006" xmlns:aink="http://schemas.microsoft.com/office/drawing/2016/ink" xmlns:am3d="http://schemas.microsoft.com/office/drawing/2017/model3d" xmlns:o="urn:schemas-microsoft-com:office:office" xmlns:oel="http://schemas.microsoft.com/office/2019/extlst" xmlns:r="http://schemas.openxmlformats.org/officeDocument/2006/relationships" xmlns:m="http://schemas.openxmlformats.org/officeDocument/2006/math" xmlns:v="urn:schemas-microsoft-com:vml" xmlns:wp14="http://schemas.microsoft.com/office/word/2010/wordprocessingDrawing" xmlns:wp="http://schemas.openxmlformats.org/drawingml/2006/wordprocessingDrawing" xmlns:w10="urn:schemas-microsoft-com:office:word" xmlns:w="http://schemas.openxmlformats.org/wordprocessingml/2006/main" xmlns:w14="http://schemas.microsoft.com/office/word/2010/wordml" xmlns:w15="http://schemas.microsoft.com/office/word/2012/wordml" xmlns:w16cex="http://schemas.microsoft.com/office/word/2018/wordml/cex" xmlns:w16cid="http://schemas.microsoft.com/office/word/2016/wordml/cid" xmlns:w16="http://schemas.microsoft.com/office/word/2018/wordml" xmlns:w16du="http://schemas.microsoft.com/office/word/2023/wordml/word16du" xmlns:w16sdtdh="http://schemas.microsoft.com/office/word/2020/wordml/sdtdatahash" xmlns:w16sdtfl="http://schemas.microsoft.com/office/word/2024/wordml/sdtformatlock" xmlns:w16se="http://schemas.microsoft.com/office/word/2015/wordml/symex" xmlns:wpg="http://schemas.microsoft.com/office/word/2010/wordprocessingGroup" xmlns:wpi="http://schemas.microsoft.com/office/word/2010/wordprocessingInk" xmlns:wne="http://schemas.microsoft.com/office/word/2006/wordml" xmlns:wps="http://schemas.microsoft.com/office/word/2010/wordprocessingShape" mc:Ignorable="w14 w15 w16se w16cid w16 w16cex w16sdtdh w16sdtfl w16du wp14">
   <w:body>
     <w:p>
       <w:pPr>
@@ -9,27 +9,23 @@
       <w:r>
         <w:t xml:space="preserve">Инструменты для компиляции </w:t>
       </w:r>
-      <w:proofErr w:type="spellStart"/>
       <w:r>
         <w:rPr>
           <w:lang w:val="en-US"/>
         </w:rPr>
         <w:t>tstlan</w:t>
       </w:r>
-      <w:proofErr w:type="spellEnd"/>
     </w:p>
     <w:p>
       <w:r>
         <w:t xml:space="preserve">Для компиляции </w:t>
       </w:r>
-      <w:proofErr w:type="spellStart"/>
       <w:r>
         <w:rPr>
           <w:lang w:val="en-US"/>
         </w:rPr>
         <w:t>tstlan</w:t>
       </w:r>
-      <w:proofErr w:type="spellEnd"/>
       <w:r>
         <w:t xml:space="preserve"> </w:t>
       </w:r>
@@ -69,19 +65,11 @@
       <w:r>
         <w:t xml:space="preserve">Библиотека компонентов </w:t>
       </w:r>
-      <w:proofErr w:type="spellStart"/>
-      <w:r>
-        <w:rPr>
-          <w:lang w:val="en-US"/>
-        </w:rPr>
-        <w:t>DevExpress</w:t>
-      </w:r>
-      <w:proofErr w:type="spellEnd"/>
-      <w:r>
-        <w:rPr>
-          <w:lang w:val="en-US"/>
-        </w:rPr>
-        <w:t xml:space="preserve"> VCL</w:t>
+      <w:r>
+        <w:rPr>
+          <w:lang w:val="en-US"/>
+        </w:rPr>
+        <w:t>DevExpress VCL</w:t>
       </w:r>
     </w:p>
     <w:p>
@@ -95,14 +83,12 @@
       <w:r>
         <w:t xml:space="preserve">Библиотека </w:t>
       </w:r>
-      <w:proofErr w:type="spellStart"/>
       <w:r>
         <w:rPr>
           <w:lang w:val="en-US"/>
         </w:rPr>
         <w:t>mxsrclib</w:t>
       </w:r>
-      <w:proofErr w:type="spellEnd"/>
     </w:p>
     <w:p>
       <w:pPr>
@@ -125,6 +111,103 @@
       <w:proofErr w:type="spellEnd"/>
     </w:p>
     <w:p>
+      <w:r>
+        <w:rPr>
+          <w:lang w:val="en-US"/>
+        </w:rPr>
+        <w:t>DevExpress VCL 19.1.2</w:t>
+      </w:r>
+      <w:r>
+        <w:rPr>
+          <w:lang w:val="en-US"/>
+        </w:rPr>
+        <w:t xml:space="preserve"> </w:t>
+      </w:r>
+      <w:r>
+        <w:t>и</w:t>
+      </w:r>
+      <w:r>
+        <w:rPr>
+          <w:lang w:val="en-US"/>
+        </w:rPr>
+        <w:t xml:space="preserve"> </w:t>
+      </w:r>
+      <w:r>
+        <w:rPr>
+          <w:lang w:val="en-US"/>
+        </w:rPr>
+        <w:t>C++Builder 10.3</w:t>
+      </w:r>
+    </w:p>
+    <w:p>
+      <w:pPr>
+        <w:pStyle w:val="a3"/>
+        <w:numPr>
+          <w:ilvl w:val="0"/>
+          <w:numId w:val="1"/>
+        </w:numPr>
+      </w:pPr>
+      <w:r>
+        <w:rPr>
+          <w:lang w:val="en-US"/>
+        </w:rPr>
+        <w:t>Embarcadero C++Builder 10.3</w:t>
+      </w:r>
+    </w:p>
+    <w:p>
+      <w:pPr>
+        <w:pStyle w:val="a3"/>
+        <w:numPr>
+          <w:ilvl w:val="0"/>
+          <w:numId w:val="1"/>
+        </w:numPr>
+      </w:pPr>
+      <w:r>
+        <w:t xml:space="preserve">Библиотека компонентов </w:t>
+      </w:r>
+      <w:r>
+        <w:rPr>
+          <w:lang w:val="en-US"/>
+        </w:rPr>
+        <w:t>DevExpress VCL 19.1.2</w:t>
+      </w:r>
+    </w:p>
+    <w:p>
+      <w:pPr>
+        <w:pStyle w:val="a3"/>
+        <w:numPr>
+          <w:ilvl w:val="0"/>
+          <w:numId w:val="1"/>
+        </w:numPr>
+      </w:pPr>
+      <w:r>
+        <w:t xml:space="preserve">Библиотека </w:t>
+      </w:r>
+      <w:r>
+        <w:rPr>
+          <w:lang w:val="en-US"/>
+        </w:rPr>
+        <w:t>mxsrclib</w:t>
+      </w:r>
+    </w:p>
+    <w:p>
+      <w:pPr>
+        <w:pStyle w:val="a3"/>
+        <w:numPr>
+          <w:ilvl w:val="0"/>
+          <w:numId w:val="1"/>
+        </w:numPr>
+      </w:pPr>
+      <w:r>
+        <w:t xml:space="preserve">Библиотеки </w:t>
+      </w:r>
+      <w:proofErr w:type="spellStart"/>
+      <w:r>
+        <w:t>extern_libs</w:t>
+      </w:r>
+      <w:proofErr w:type="spellEnd"/>
+    </w:p>
+    <w:p>
       <w:pPr>
         <w:pStyle w:val="1"/>
         <w:rPr>
@@ -132,62 +215,1140 @@
         </w:rPr>
       </w:pPr>
       <w:r>
+        <w:rPr>
+          <w:lang w:val="en-US"/>
+        </w:rPr>
+        <w:t>DevExpress VCL 19.1.2</w:t>
+      </w:r>
+      <w:r>
+        <w:rPr>
+          <w:lang w:val="en-US"/>
+        </w:rPr>
+        <w:t xml:space="preserve"> </w:t>
+      </w:r>
+      <w:r>
+        <w:t>и</w:t>
+      </w:r>
+      <w:r>
+        <w:rPr>
+          <w:lang w:val="en-US"/>
+        </w:rPr>
+        <w:t xml:space="preserve"> </w:t>
+      </w:r>
+      <w:bookmarkStart w:id="0" w:name="OLE_LINK5"/>
+      <w:r>
+        <w:rPr>
+          <w:lang w:val="en-US"/>
+        </w:rPr>
+        <w:t>C++Builder 10.3</w:t>
+      </w:r>
+      <w:bookmarkEnd w:id="0"/>
+    </w:p>
+    <w:p>
+      <w:r>
+        <w:t>18.03.2025</w:t>
+      </w:r>
+      <w:r>
+        <w:t xml:space="preserve"> Крашенинников</w:t>
+      </w:r>
+    </w:p>
+    <w:p>
+      <w:pPr>
+        <w:rPr>
+          <w:lang w:val="en-US"/>
+        </w:rPr>
+      </w:pPr>
+      <w:r>
+        <w:t>Этот</w:t>
+      </w:r>
+      <w:r>
+        <w:rPr>
+          <w:lang w:val="en-US"/>
+        </w:rPr>
+        <w:t xml:space="preserve"> </w:t>
+      </w:r>
+      <w:r>
+        <w:t>раздел</w:t>
+      </w:r>
+      <w:r>
+        <w:rPr>
+          <w:lang w:val="en-US"/>
+        </w:rPr>
+        <w:t xml:space="preserve"> </w:t>
+      </w:r>
+      <w:r>
+        <w:t>также</w:t>
+      </w:r>
+      <w:r>
+        <w:rPr>
+          <w:lang w:val="en-US"/>
+        </w:rPr>
+        <w:t xml:space="preserve"> </w:t>
+      </w:r>
+      <w:r>
+        <w:t>есть</w:t>
+      </w:r>
+      <w:r>
+        <w:rPr>
+          <w:lang w:val="en-US"/>
+        </w:rPr>
+        <w:t xml:space="preserve"> </w:t>
+      </w:r>
+      <w:r>
+        <w:t>в</w:t>
+      </w:r>
+      <w:r>
+        <w:rPr>
+          <w:lang w:val="en-US"/>
+        </w:rPr>
+        <w:t xml:space="preserve"> «</w:t>
+      </w:r>
+      <w:r>
+        <w:rPr>
+          <w:lang w:val="en-US"/>
+        </w:rPr>
+        <w:t>"I:\Distrib\SOFT\Compilers\C++ Builder Components\</w:t>
+      </w:r>
+      <w:proofErr w:type="spellStart"/>
+      <w:r>
+        <w:rPr>
+          <w:lang w:val="en-US"/>
+        </w:rPr>
+        <w:t>DevExpess</w:t>
+      </w:r>
+      <w:proofErr w:type="spellEnd"/>
+      <w:r>
+        <w:rPr>
+          <w:lang w:val="en-US"/>
+        </w:rPr>
+        <w:t xml:space="preserve"> VCL\</w:t>
+      </w:r>
+      <w:proofErr w:type="spellStart"/>
+      <w:r>
+        <w:t>Настрока</w:t>
+      </w:r>
+      <w:proofErr w:type="spellEnd"/>
+      <w:r>
+        <w:rPr>
+          <w:lang w:val="en-US"/>
+        </w:rPr>
+        <w:t>.docx"</w:t>
+      </w:r>
+      <w:r>
+        <w:rPr>
+          <w:lang w:val="en-US"/>
+        </w:rPr>
+        <w:t>»</w:t>
+      </w:r>
+    </w:p>
+    <w:p>
+      <w:pPr>
+        <w:rPr>
+          <w:lang w:val="en-US"/>
+        </w:rPr>
+      </w:pPr>
+    </w:p>
+    <w:p>
+      <w:pPr>
+        <w:rPr>
+          <w:b/>
+          <w:bCs/>
+        </w:rPr>
+      </w:pPr>
+      <w:r>
+        <w:rPr>
+          <w:lang w:val="en-US"/>
+        </w:rPr>
+        <w:t>Embarcadero</w:t>
+      </w:r>
+      <w:r>
+        <w:t xml:space="preserve"> </w:t>
+      </w:r>
+      <w:r>
+        <w:rPr>
+          <w:lang w:val="en-US"/>
+        </w:rPr>
+        <w:t>RAD</w:t>
+      </w:r>
+      <w:r>
+        <w:t xml:space="preserve"> </w:t>
+      </w:r>
+      <w:r>
+        <w:rPr>
+          <w:lang w:val="en-US"/>
+        </w:rPr>
+        <w:t>Studio</w:t>
+      </w:r>
+      <w:r>
+        <w:t xml:space="preserve"> 10.3 (</w:t>
+      </w:r>
+      <w:r>
+        <w:t>В</w:t>
+      </w:r>
+      <w:r>
+        <w:t xml:space="preserve"> </w:t>
+      </w:r>
+      <w:r>
+        <w:t>ней</w:t>
+      </w:r>
+      <w:r>
+        <w:t xml:space="preserve"> </w:t>
+      </w:r>
+      <w:r>
+        <w:t>содержится</w:t>
+      </w:r>
+      <w:r>
+        <w:t xml:space="preserve"> </w:t>
+      </w:r>
+      <w:r>
+        <w:rPr>
+          <w:lang w:val="en-US"/>
+        </w:rPr>
+        <w:t>C</w:t>
+      </w:r>
+      <w:r>
+        <w:t>++</w:t>
+      </w:r>
+      <w:r>
+        <w:rPr>
+          <w:lang w:val="en-US"/>
+        </w:rPr>
+        <w:t>Builder</w:t>
+      </w:r>
+      <w:r>
+        <w:t xml:space="preserve"> 10.3) взята отсюда</w:t>
+      </w:r>
+      <w:r>
+        <w:t>:</w:t>
+      </w:r>
+    </w:p>
+    <w:p>
+      <w:pPr>
+        <w:rPr>
+          <w:lang w:val="en-US"/>
+        </w:rPr>
+      </w:pPr>
+      <w:r>
+        <w:rPr>
+          <w:lang w:val="en-US"/>
+        </w:rPr>
+        <w:t>I:\Distrib\SOFT\Compilers\</w:t>
+      </w:r>
+      <w:bookmarkStart w:id="1" w:name="OLE_LINK4"/>
+      <w:r>
+        <w:rPr>
+          <w:lang w:val="en-US"/>
+        </w:rPr>
+        <w:t>Embarcadero RAD 10.3</w:t>
+      </w:r>
+      <w:bookmarkEnd w:id="1"/>
+    </w:p>
+    <w:p>
+      <w:r>
+        <w:t>Устанавливалась со всеми включенными галочками</w:t>
+      </w:r>
+    </w:p>
+    <w:p/>
+    <w:p>
+      <w:r>
+        <w:t xml:space="preserve">Библиотека (компоненты) </w:t>
+      </w:r>
+      <w:proofErr w:type="spellStart"/>
+      <w:r>
+        <w:t>DevExpress</w:t>
+      </w:r>
+      <w:proofErr w:type="spellEnd"/>
+      <w:r>
+        <w:t xml:space="preserve"> 19.1.2</w:t>
+      </w:r>
+      <w:r>
+        <w:t xml:space="preserve"> находится здесь:</w:t>
+      </w:r>
+    </w:p>
+    <w:p>
+      <w:pPr>
+        <w:rPr>
+          <w:lang w:val="en-US"/>
+        </w:rPr>
+      </w:pPr>
+      <w:r>
+        <w:rPr>
+          <w:lang w:val="en-US"/>
+        </w:rPr>
+        <w:t>I:\Distrib\SOFT\Compilers\C++ Builder Components\</w:t>
+      </w:r>
+      <w:proofErr w:type="spellStart"/>
+      <w:r>
+        <w:rPr>
+          <w:lang w:val="en-US"/>
+        </w:rPr>
+        <w:t>DevExpess</w:t>
+      </w:r>
+      <w:proofErr w:type="spellEnd"/>
+      <w:r>
+        <w:rPr>
+          <w:lang w:val="en-US"/>
+        </w:rPr>
+        <w:t xml:space="preserve"> VCL</w:t>
+      </w:r>
+    </w:p>
+    <w:p>
+      <w:pPr>
+        <w:rPr>
+          <w:lang w:val="en-US"/>
+        </w:rPr>
+      </w:pPr>
+      <w:r>
+        <w:t>В</w:t>
+      </w:r>
+      <w:r>
+        <w:rPr>
+          <w:lang w:val="en-US"/>
+        </w:rPr>
+        <w:t xml:space="preserve"> </w:t>
+      </w:r>
+      <w:r>
+        <w:t>архиве</w:t>
+      </w:r>
+      <w:r>
+        <w:rPr>
+          <w:lang w:val="en-US"/>
+        </w:rPr>
+        <w:t xml:space="preserve"> «DevExpress_VCL_19.1.2_Full_Source_with_DxAutoInstaller_2.2.2.rar»</w:t>
+      </w:r>
+    </w:p>
+    <w:p>
+      <w:r>
+        <w:t>Архив следует распаковать (желательно на диск локального ПК).</w:t>
+      </w:r>
+    </w:p>
+    <w:p/>
+    <w:p>
+      <w:r>
+        <w:t>Запускаем</w:t>
+      </w:r>
+      <w:r>
+        <w:t xml:space="preserve"> "</w:t>
+      </w:r>
+      <w:proofErr w:type="spellStart"/>
+      <w:r>
+        <w:rPr>
+          <w:lang w:val="en-US"/>
+        </w:rPr>
+        <w:t>DxAutoInstaller</w:t>
+      </w:r>
+      <w:proofErr w:type="spellEnd"/>
+      <w:r>
+        <w:t xml:space="preserve"> 2.2.2\</w:t>
+      </w:r>
+      <w:proofErr w:type="spellStart"/>
+      <w:r>
+        <w:rPr>
+          <w:lang w:val="en-US"/>
+        </w:rPr>
+        <w:t>DxAutoInstaller</w:t>
+      </w:r>
+      <w:proofErr w:type="spellEnd"/>
+      <w:r>
+        <w:t>.</w:t>
+      </w:r>
+      <w:r>
+        <w:rPr>
+          <w:lang w:val="en-US"/>
+        </w:rPr>
+        <w:t>exe</w:t>
+      </w:r>
+      <w:r>
+        <w:t>"</w:t>
+      </w:r>
+    </w:p>
+    <w:p>
+      <w:r>
+        <w:t>Даем</w:t>
+      </w:r>
+      <w:r>
+        <w:t xml:space="preserve"> </w:t>
+      </w:r>
+      <w:r>
+        <w:t>ему полный путь до папки «</w:t>
+      </w:r>
+      <w:r>
+        <w:t>DevExpressVCL19.1.2</w:t>
+      </w:r>
+      <w:r>
+        <w:t>»</w:t>
+      </w:r>
+    </w:p>
+    <w:p/>
+    <w:p>
+      <w:r>
+        <w:t>Прокрутить появившийся список до самого низа</w:t>
+      </w:r>
+    </w:p>
+    <w:p>
+      <w:r>
+        <w:t>Нужно</w:t>
+      </w:r>
+      <w:r>
+        <w:t xml:space="preserve"> включить галочку (которая по умолчанию не включена): «</w:t>
+      </w:r>
+      <w:r>
+        <w:rPr>
+          <w:lang w:val="en-US"/>
+        </w:rPr>
+        <w:t>Install</w:t>
+      </w:r>
+      <w:r>
+        <w:t xml:space="preserve"> </w:t>
+      </w:r>
+      <w:r>
+        <w:rPr>
+          <w:lang w:val="en-US"/>
+        </w:rPr>
+        <w:t>to</w:t>
+      </w:r>
+      <w:r>
+        <w:t xml:space="preserve"> </w:t>
+      </w:r>
+      <w:r>
+        <w:rPr>
+          <w:lang w:val="en-US"/>
+        </w:rPr>
+        <w:t>C</w:t>
+      </w:r>
+      <w:r>
+        <w:t xml:space="preserve">++ </w:t>
+      </w:r>
+      <w:r>
+        <w:rPr>
+          <w:lang w:val="en-US"/>
+        </w:rPr>
+        <w:t>Builder</w:t>
+      </w:r>
+      <w:r>
+        <w:t>»</w:t>
+      </w:r>
+    </w:p>
+    <w:p>
+      <w:r>
+        <w:t>На всякий</w:t>
+      </w:r>
+      <w:r>
+        <w:t xml:space="preserve"> случай следует включить галочку (которая по умолчанию не включена): «</w:t>
+      </w:r>
+      <w:r>
+        <w:rPr>
+          <w:lang w:val="en-US"/>
+        </w:rPr>
+        <w:t>Compile</w:t>
+      </w:r>
+      <w:r>
+        <w:t xml:space="preserve"> </w:t>
+      </w:r>
+      <w:r>
+        <w:rPr>
+          <w:lang w:val="en-US"/>
+        </w:rPr>
+        <w:t>Win</w:t>
+      </w:r>
+      <w:r>
+        <w:t xml:space="preserve">64 </w:t>
+      </w:r>
+      <w:r>
+        <w:rPr>
+          <w:lang w:val="en-US"/>
+        </w:rPr>
+        <w:t>Library</w:t>
+      </w:r>
+      <w:r>
+        <w:t>»</w:t>
+      </w:r>
+    </w:p>
+    <w:p/>
+    <w:p>
+      <w:r>
+        <w:t>Нажать</w:t>
+      </w:r>
+      <w:r>
+        <w:t xml:space="preserve"> «</w:t>
+      </w:r>
+      <w:r>
+        <w:rPr>
+          <w:lang w:val="en-US"/>
+        </w:rPr>
+        <w:t>Install</w:t>
+      </w:r>
+      <w:r>
+        <w:t>»</w:t>
+      </w:r>
+      <w:r>
+        <w:t>.</w:t>
+      </w:r>
+    </w:p>
+    <w:p>
+      <w:r>
+        <w:lastRenderedPageBreak/>
+        <w:t>Дождат</w:t>
+      </w:r>
+      <w:r>
+        <w:t>ь</w:t>
+      </w:r>
+      <w:r>
+        <w:t>ся окончания установки</w:t>
+      </w:r>
+      <w:r>
+        <w:t xml:space="preserve"> (она довольно долгая).</w:t>
+      </w:r>
+    </w:p>
+    <w:p>
+      <w:pPr>
+        <w:rPr>
+          <w:lang w:val="en-US"/>
+        </w:rPr>
+      </w:pPr>
+      <w:r>
+        <w:t>Нажать</w:t>
+      </w:r>
+      <w:r>
+        <w:rPr>
+          <w:lang w:val="en-US"/>
+        </w:rPr>
+        <w:t xml:space="preserve"> «</w:t>
+      </w:r>
+      <w:r>
+        <w:rPr>
+          <w:lang w:val="en-US"/>
+        </w:rPr>
+        <w:t>Exit</w:t>
+      </w:r>
+      <w:r>
+        <w:rPr>
+          <w:lang w:val="en-US"/>
+        </w:rPr>
+        <w:t>».</w:t>
+      </w:r>
+    </w:p>
+    <w:p>
+      <w:pPr>
+        <w:rPr>
+          <w:lang w:val="en-US"/>
+        </w:rPr>
+      </w:pPr>
+    </w:p>
+    <w:p>
+      <w:pPr>
+        <w:rPr>
+          <w:lang w:val="en-US"/>
+        </w:rPr>
+      </w:pPr>
+      <w:r>
+        <w:t>Создать</w:t>
+      </w:r>
+      <w:r>
+        <w:rPr>
+          <w:lang w:val="en-US"/>
+        </w:rPr>
+        <w:t xml:space="preserve"> </w:t>
+      </w:r>
+      <w:r>
+        <w:t>папку</w:t>
+      </w:r>
+      <w:r>
+        <w:rPr>
+          <w:lang w:val="en-US"/>
+        </w:rPr>
+        <w:t xml:space="preserve"> «DevExpressVCL19.1.2» </w:t>
+      </w:r>
+      <w:r>
+        <w:t>в</w:t>
+      </w:r>
+      <w:r>
+        <w:rPr>
+          <w:lang w:val="en-US"/>
+        </w:rPr>
+        <w:t xml:space="preserve"> </w:t>
+      </w:r>
+      <w:r>
+        <w:t>папке</w:t>
+      </w:r>
+      <w:r>
+        <w:rPr>
+          <w:lang w:val="en-US"/>
+        </w:rPr>
+        <w:t xml:space="preserve"> «</w:t>
+      </w:r>
+      <w:r>
+        <w:rPr>
+          <w:lang w:val="en-US"/>
+        </w:rPr>
+        <w:t>C:\Users\Public\Documents\Embarcadero\Studio</w:t>
+      </w:r>
+      <w:r>
+        <w:rPr>
+          <w:lang w:val="en-US"/>
+        </w:rPr>
+        <w:t>»</w:t>
+      </w:r>
+    </w:p>
+    <w:p>
+      <w:r>
+        <w:t xml:space="preserve">Перенести появившуюся в </w:t>
+      </w:r>
+      <w:r>
+        <w:rPr>
+          <w:b/>
+          <w:bCs/>
+        </w:rPr>
+        <w:t>исходной</w:t>
+      </w:r>
+      <w:r>
+        <w:t xml:space="preserve"> папке «</w:t>
+      </w:r>
+      <w:r>
+        <w:t>DevExpressVCL19.1.2</w:t>
+      </w:r>
+      <w:r>
+        <w:t>» (откуда происходила установка) папку «</w:t>
+      </w:r>
+      <w:r>
+        <w:rPr>
+          <w:lang w:val="en-US"/>
+        </w:rPr>
+        <w:t>Library</w:t>
+      </w:r>
+      <w:r>
+        <w:t>» в эту созданную папку.</w:t>
+      </w:r>
+    </w:p>
+    <w:p>
+      <w:r>
+        <w:t>Все пути далее указаны с учетом этого переноса.</w:t>
+      </w:r>
+    </w:p>
+    <w:p/>
+    <w:p>
+      <w:r>
+        <w:t xml:space="preserve">Далее настройки в </w:t>
+      </w:r>
+      <w:r>
+        <w:rPr>
+          <w:lang w:val="en-US"/>
+        </w:rPr>
+        <w:t>C</w:t>
+      </w:r>
+      <w:r>
+        <w:t>++</w:t>
+      </w:r>
+      <w:r>
+        <w:rPr>
+          <w:lang w:val="en-US"/>
+        </w:rPr>
+        <w:t>Builder</w:t>
+      </w:r>
+      <w:r>
+        <w:t xml:space="preserve"> 10.3</w:t>
+      </w:r>
+      <w:r>
+        <w:t>.</w:t>
+      </w:r>
+    </w:p>
+    <w:p/>
+    <w:p>
+      <w:pPr>
+        <w:rPr>
+          <w:lang w:val="en-US"/>
+        </w:rPr>
+      </w:pPr>
+      <w:r>
+        <w:rPr>
+          <w:lang w:val="en-US"/>
+        </w:rPr>
+        <w:t>Tools−&gt;Options−&gt;</w:t>
+      </w:r>
+      <w:r>
+        <w:rPr>
+          <w:lang w:val="en-US"/>
+        </w:rPr>
+        <w:t>Lan</w:t>
+      </w:r>
+      <w:r>
+        <w:rPr>
+          <w:lang w:val="en-US"/>
+        </w:rPr>
+        <w:t>guage−&gt;C++ Options−&gt;Paths and Directories−&gt;Compiler</w:t>
+      </w:r>
+    </w:p>
+    <w:p>
+      <w:pPr>
+        <w:rPr>
+          <w:lang w:val="en-US"/>
+        </w:rPr>
+      </w:pPr>
+      <w:bookmarkStart w:id="2" w:name="OLE_LINK2"/>
+      <w:r>
+        <w:t>В</w:t>
+      </w:r>
+      <w:r>
+        <w:rPr>
+          <w:lang w:val="en-US"/>
+        </w:rPr>
+        <w:t xml:space="preserve"> «</w:t>
+      </w:r>
+      <w:r>
+        <w:rPr>
+          <w:lang w:val="en-US"/>
+        </w:rPr>
+        <w:t>Library</w:t>
+      </w:r>
+      <w:r>
+        <w:rPr>
+          <w:lang w:val="en-US"/>
+        </w:rPr>
+        <w:t xml:space="preserve"> </w:t>
+      </w:r>
+      <w:r>
+        <w:rPr>
+          <w:lang w:val="en-US"/>
+        </w:rPr>
+        <w:t>path</w:t>
+      </w:r>
+      <w:r>
+        <w:rPr>
+          <w:lang w:val="en-US"/>
+        </w:rPr>
+        <w:t xml:space="preserve">:» </w:t>
+      </w:r>
+      <w:r>
+        <w:t>добавить</w:t>
+      </w:r>
+      <w:r>
+        <w:rPr>
+          <w:lang w:val="en-US"/>
+        </w:rPr>
+        <w:t>:</w:t>
+      </w:r>
+    </w:p>
+    <w:bookmarkEnd w:id="2"/>
+    <w:p>
+      <w:pPr>
+        <w:rPr>
+          <w:lang w:val="en-US"/>
+        </w:rPr>
+      </w:pPr>
+      <w:r>
+        <w:rPr>
+          <w:lang w:val="en-US"/>
+        </w:rPr>
+        <w:t>C:\Users\Public\Documents\Embarcadero\Studio\DevExpressVCL19.1.2\Library\RS26</w:t>
+      </w:r>
+    </w:p>
+    <w:p>
+      <w:pPr>
+        <w:rPr>
+          <w:lang w:val="en-US"/>
+        </w:rPr>
+      </w:pPr>
+      <w:r>
+        <w:t>В</w:t>
+      </w:r>
+      <w:r>
+        <w:rPr>
+          <w:lang w:val="en-US"/>
+        </w:rPr>
+        <w:t xml:space="preserve"> «</w:t>
+      </w:r>
+      <w:r>
+        <w:rPr>
+          <w:lang w:val="en-US"/>
+        </w:rPr>
+        <w:t>Browsing</w:t>
+      </w:r>
+      <w:r>
+        <w:rPr>
+          <w:lang w:val="en-US"/>
+        </w:rPr>
+        <w:t xml:space="preserve"> </w:t>
+      </w:r>
+      <w:r>
+        <w:rPr>
+          <w:lang w:val="en-US"/>
+        </w:rPr>
+        <w:t>path</w:t>
+      </w:r>
+      <w:r>
+        <w:rPr>
+          <w:lang w:val="en-US"/>
+        </w:rPr>
+        <w:t xml:space="preserve">:» </w:t>
+      </w:r>
+      <w:r>
+        <w:t>добавить</w:t>
+      </w:r>
+      <w:r>
+        <w:rPr>
+          <w:lang w:val="en-US"/>
+        </w:rPr>
+        <w:t>:</w:t>
+      </w:r>
+    </w:p>
+    <w:p>
+      <w:pPr>
+        <w:rPr>
+          <w:lang w:val="en-US"/>
+        </w:rPr>
+      </w:pPr>
+      <w:r>
+        <w:rPr>
+          <w:lang w:val="en-US"/>
+        </w:rPr>
+        <w:t>C:\Users\Public\Documents\Embarcadero\Studio\DevExpressVCL19.1.2\Library\Sources</w:t>
+      </w:r>
+    </w:p>
+    <w:p>
+      <w:pPr>
+        <w:rPr>
+          <w:lang w:val="en-US"/>
+        </w:rPr>
+      </w:pPr>
+    </w:p>
+    <w:p>
+      <w:pPr>
+        <w:rPr>
+          <w:lang w:val="en-US"/>
+        </w:rPr>
+      </w:pPr>
+      <w:r>
+        <w:rPr>
+          <w:lang w:val="en-US"/>
+        </w:rPr>
+        <w:t>Tools−&gt;Options−&gt;</w:t>
+      </w:r>
+      <w:r>
+        <w:rPr>
+          <w:lang w:val="en-US"/>
+        </w:rPr>
+        <w:t>Lan</w:t>
+      </w:r>
+      <w:r>
+        <w:rPr>
+          <w:lang w:val="en-US"/>
+        </w:rPr>
+        <w:t>guage−&gt;Delphi Options−&gt;Library</w:t>
+      </w:r>
+    </w:p>
+    <w:p>
+      <w:r>
+        <w:t>В</w:t>
+      </w:r>
+      <w:r>
+        <w:t xml:space="preserve"> «</w:t>
+      </w:r>
+      <w:r>
+        <w:rPr>
+          <w:lang w:val="en-US"/>
+        </w:rPr>
+        <w:t>Library</w:t>
+      </w:r>
+      <w:r>
+        <w:t xml:space="preserve"> </w:t>
+      </w:r>
+      <w:r>
+        <w:rPr>
+          <w:lang w:val="en-US"/>
+        </w:rPr>
+        <w:t>path</w:t>
+      </w:r>
+      <w:r>
+        <w:t xml:space="preserve">:» </w:t>
+      </w:r>
+      <w:r>
+        <w:t>заменить</w:t>
+      </w:r>
+      <w:r>
+        <w:t xml:space="preserve"> </w:t>
+      </w:r>
+      <w:r>
+        <w:t>папку</w:t>
+      </w:r>
+      <w:r>
+        <w:t xml:space="preserve"> </w:t>
+      </w:r>
+      <w:proofErr w:type="spellStart"/>
+      <w:r>
+        <w:rPr>
+          <w:lang w:val="en-US"/>
+        </w:rPr>
+        <w:t>DevExpressVCL</w:t>
+      </w:r>
+      <w:proofErr w:type="spellEnd"/>
+      <w:r>
+        <w:t xml:space="preserve"> </w:t>
+      </w:r>
+      <w:r>
+        <w:t>добавленную при установке на</w:t>
+      </w:r>
+      <w:r>
+        <w:t>:</w:t>
+      </w:r>
+    </w:p>
+    <w:p>
+      <w:pPr>
+        <w:rPr>
+          <w:lang w:val="en-US"/>
+        </w:rPr>
+      </w:pPr>
+      <w:r>
+        <w:rPr>
+          <w:lang w:val="en-US"/>
+        </w:rPr>
+        <w:t>C:\Users\Public\Documents\Embarcadero\Studio\DevExpressVCL19.1.2\Library\RS26</w:t>
+      </w:r>
+    </w:p>
+    <w:p>
+      <w:r>
+        <w:t>В</w:t>
+      </w:r>
+      <w:r>
+        <w:t xml:space="preserve"> «</w:t>
+      </w:r>
+      <w:r>
+        <w:rPr>
+          <w:lang w:val="en-US"/>
+        </w:rPr>
+        <w:t>Browsing</w:t>
+      </w:r>
+      <w:r>
+        <w:t xml:space="preserve"> </w:t>
+      </w:r>
+      <w:r>
+        <w:rPr>
+          <w:lang w:val="en-US"/>
+        </w:rPr>
+        <w:t>path</w:t>
+      </w:r>
+      <w:r>
+        <w:t xml:space="preserve">:» </w:t>
+      </w:r>
+      <w:r>
+        <w:t>заменить</w:t>
+      </w:r>
+      <w:r>
+        <w:t xml:space="preserve"> </w:t>
+      </w:r>
+      <w:r>
+        <w:t>папку</w:t>
+      </w:r>
+      <w:r>
+        <w:t xml:space="preserve"> </w:t>
+      </w:r>
+      <w:proofErr w:type="spellStart"/>
+      <w:r>
+        <w:rPr>
+          <w:lang w:val="en-US"/>
+        </w:rPr>
+        <w:t>DevExpressVCL</w:t>
+      </w:r>
+      <w:proofErr w:type="spellEnd"/>
+      <w:r>
+        <w:t xml:space="preserve"> </w:t>
+      </w:r>
+      <w:r>
+        <w:t>добавленную при установке на</w:t>
+      </w:r>
+      <w:r>
+        <w:t>:</w:t>
+      </w:r>
+    </w:p>
+    <w:p>
+      <w:pPr>
+        <w:rPr>
+          <w:lang w:val="en-US"/>
+        </w:rPr>
+      </w:pPr>
+      <w:r>
+        <w:rPr>
+          <w:lang w:val="en-US"/>
+        </w:rPr>
+        <w:t>C:\Users\Public\Documents\Embarcadero\Studio\DevExpressVCL19.1.2\Library\Sources</w:t>
+      </w:r>
+    </w:p>
+    <w:p>
+      <w:pPr>
+        <w:rPr>
+          <w:lang w:val="en-US"/>
+        </w:rPr>
+      </w:pPr>
+    </w:p>
+    <w:p>
+      <w:pPr>
+        <w:rPr>
+          <w:lang w:val="en-US"/>
+        </w:rPr>
+      </w:pPr>
+      <w:r>
+        <w:t>Открыть</w:t>
+      </w:r>
+      <w:r>
+        <w:rPr>
+          <w:lang w:val="en-US"/>
+        </w:rPr>
+        <w:t xml:space="preserve"> </w:t>
+      </w:r>
+      <w:r>
+        <w:rPr>
+          <w:lang w:val="en-US"/>
+        </w:rPr>
+        <w:t>tstlan</w:t>
+      </w:r>
+      <w:r>
+        <w:rPr>
+          <w:lang w:val="en-US"/>
+        </w:rPr>
+        <w:t>.</w:t>
+      </w:r>
+    </w:p>
+    <w:p>
+      <w:pPr>
+        <w:rPr>
+          <w:lang w:val="en-US"/>
+        </w:rPr>
+      </w:pPr>
+    </w:p>
+    <w:p>
+      <w:pPr>
+        <w:rPr>
+          <w:lang w:val="en-US"/>
+        </w:rPr>
+      </w:pPr>
+      <w:r>
+        <w:rPr>
+          <w:lang w:val="en-US"/>
+        </w:rPr>
+        <w:t xml:space="preserve">Project &gt;&gt; Options &gt;&gt; Building &gt;&gt; C++ Shared Options &gt;&gt; (Include path </w:t>
+      </w:r>
+      <w:r>
+        <w:t>и</w:t>
+      </w:r>
+      <w:r>
+        <w:rPr>
+          <w:lang w:val="en-US"/>
+        </w:rPr>
+        <w:t xml:space="preserve"> </w:t>
+      </w:r>
+      <w:r>
+        <w:rPr>
+          <w:lang w:val="en-US"/>
+        </w:rPr>
+        <w:t>Library path</w:t>
+      </w:r>
+      <w:r>
+        <w:rPr>
+          <w:lang w:val="en-US"/>
+        </w:rPr>
+        <w:t xml:space="preserve">) </w:t>
+      </w:r>
+      <w:r>
+        <w:t>добавить</w:t>
+      </w:r>
+      <w:r>
+        <w:rPr>
+          <w:lang w:val="en-US"/>
+        </w:rPr>
+        <w:t>:</w:t>
+      </w:r>
+    </w:p>
+    <w:p>
+      <w:r>
+        <w:rPr>
+          <w:lang w:val="en-US"/>
+        </w:rPr>
+        <w:t>C:\Users\Public\Documents\Embarcadero\Studio\DevExpressVCL19.1.2\Library\RS26</w:t>
+      </w:r>
+    </w:p>
+    <w:p/>
+    <w:p>
+      <w:pPr>
+        <w:pStyle w:val="1"/>
+        <w:rPr>
+          <w:lang w:val="en-US"/>
+        </w:rPr>
+      </w:pPr>
+      <w:r>
         <w:t xml:space="preserve">Установка </w:t>
       </w:r>
-      <w:proofErr w:type="spellStart"/>
+      <w:r>
+        <w:rPr>
+          <w:lang w:val="en-US"/>
+        </w:rPr>
+        <w:t>DevExpress VCL</w:t>
+      </w:r>
+    </w:p>
+    <w:p>
+      <w:r>
+        <w:t>В э</w:t>
+      </w:r>
+      <w:r>
+        <w:t>том разделе описана установка</w:t>
+      </w:r>
+      <w:r>
+        <w:t xml:space="preserve"> библиотеки компонентов </w:t>
+      </w:r>
+      <w:r>
+        <w:rPr>
+          <w:lang w:val="en-US"/>
+        </w:rPr>
+        <w:t>C</w:t>
+      </w:r>
+      <w:r>
+        <w:t xml:space="preserve">++ </w:t>
+      </w:r>
+      <w:r>
+        <w:rPr>
+          <w:lang w:val="en-US"/>
+        </w:rPr>
+        <w:t>Builder</w:t>
+      </w:r>
+      <w:r>
+        <w:t xml:space="preserve"> 2010</w:t>
+      </w:r>
+      <w:r>
+        <w:t xml:space="preserve"> под названием </w:t>
+      </w:r>
       <w:r>
         <w:rPr>
           <w:lang w:val="en-US"/>
         </w:rPr>
         <w:t>DevExpress</w:t>
       </w:r>
-      <w:proofErr w:type="spellEnd"/>
-      <w:r>
-        <w:rPr>
-          <w:lang w:val="en-US"/>
-        </w:rPr>
-        <w:t xml:space="preserve"> VCL</w:t>
-      </w:r>
-    </w:p>
-    <w:p>
-      <w:r>
-        <w:t>В э</w:t>
-      </w:r>
-      <w:r>
-        <w:t>том разделе описана установка</w:t>
-      </w:r>
-      <w:r>
-        <w:t xml:space="preserve"> библиотеки компонентов </w:t>
-      </w:r>
-      <w:r>
-        <w:rPr>
-          <w:lang w:val="en-US"/>
-        </w:rPr>
-        <w:t>C</w:t>
-      </w:r>
-      <w:r>
-        <w:t xml:space="preserve">++ </w:t>
-      </w:r>
-      <w:r>
-        <w:rPr>
-          <w:lang w:val="en-US"/>
-        </w:rPr>
-        <w:t>Builder</w:t>
-      </w:r>
-      <w:r>
-        <w:t xml:space="preserve"> 2010</w:t>
-      </w:r>
-      <w:r>
-        <w:t xml:space="preserve"> под названием </w:t>
-      </w:r>
-      <w:proofErr w:type="spellStart"/>
+      <w:r>
+        <w:t xml:space="preserve"> </w:t>
+      </w:r>
+      <w:r>
+        <w:rPr>
+          <w:lang w:val="en-US"/>
+        </w:rPr>
+        <w:t>VCL</w:t>
+      </w:r>
+      <w:r>
+        <w:t>.</w:t>
+      </w:r>
+    </w:p>
+    <w:p>
+      <w:r>
+        <w:t xml:space="preserve">Предполагается </w:t>
+      </w:r>
+      <w:r>
+        <w:t>что библиотека</w:t>
+      </w:r>
+      <w:r>
+        <w:t xml:space="preserve"> </w:t>
+      </w:r>
       <w:r>
         <w:rPr>
           <w:lang w:val="en-US"/>
         </w:rPr>
         <w:t>DevExpress</w:t>
       </w:r>
-      <w:proofErr w:type="spellEnd"/>
       <w:r>
         <w:t xml:space="preserve"> </w:t>
       </w:r>
@@ -198,37 +1359,6 @@
         <w:t>VCL</w:t>
       </w:r>
       <w:r>
-        <w:t>.</w:t>
-      </w:r>
-    </w:p>
-    <w:p>
-      <w:r>
-        <w:t xml:space="preserve">Предполагается </w:t>
-      </w:r>
-      <w:r>
-        <w:t>что библиотека</w:t>
-      </w:r>
-      <w:r>
-        <w:t xml:space="preserve"> </w:t>
-      </w:r>
-      <w:proofErr w:type="spellStart"/>
-      <w:r>
-        <w:rPr>
-          <w:lang w:val="en-US"/>
-        </w:rPr>
-        <w:t>DevExpress</w:t>
-      </w:r>
-      <w:proofErr w:type="spellEnd"/>
-      <w:r>
-        <w:t xml:space="preserve"> </w:t>
-      </w:r>
-      <w:r>
-        <w:rPr>
-          <w:lang w:val="en-US"/>
-        </w:rPr>
-        <w:t>VCL</w:t>
-      </w:r>
-      <w:r>
         <w:t xml:space="preserve"> будет </w:t>
       </w:r>
       <w:r>
@@ -248,21 +1378,7 @@
         <w:rPr>
           <w:lang w:val="en-US"/>
         </w:rPr>
-        <w:t>C:\Program Files (x86)\</w:t>
-      </w:r>
-      <w:proofErr w:type="spellStart"/>
-      <w:r>
-        <w:rPr>
-          <w:lang w:val="en-US"/>
-        </w:rPr>
-        <w:t>DevExpress</w:t>
-      </w:r>
-      <w:proofErr w:type="spellEnd"/>
-      <w:r>
-        <w:rPr>
-          <w:lang w:val="en-US"/>
-        </w:rPr>
-        <w:t xml:space="preserve"> VCL</w:t>
+        <w:t>C:\Program Files (x86)\DevExpress VCL</w:t>
       </w:r>
     </w:p>
     <w:p>
@@ -286,6 +1402,7 @@
     </w:p>
     <w:p>
       <w:r>
+        <w:lastRenderedPageBreak/>
         <w:t xml:space="preserve">Если необходимо установить библиотеку под учетной записью, не входящей в группу «Администраторы», то выполните следующую последовательность действий: </w:t>
       </w:r>
     </w:p>
@@ -333,14 +1450,12 @@
         </w:rPr>
         <w:t xml:space="preserve"> </w:t>
       </w:r>
-      <w:proofErr w:type="spellStart"/>
       <w:r>
         <w:rPr>
           <w:lang w:val="en-US"/>
         </w:rPr>
         <w:t>DevExpress</w:t>
       </w:r>
-      <w:proofErr w:type="spellEnd"/>
       <w:r>
         <w:rPr>
           <w:lang w:val="en-US"/>
@@ -607,26 +1722,11 @@
           <w:lang w:val="en-US"/>
         </w:rPr>
       </w:pPr>
-      <w:proofErr w:type="gramStart"/>
-      <w:r>
-        <w:rPr>
-          <w:lang w:val="en-US"/>
-        </w:rPr>
-        <w:t>;C:\Program Files (x86)\</w:t>
-      </w:r>
-      <w:proofErr w:type="spellStart"/>
-      <w:r>
-        <w:rPr>
-          <w:lang w:val="en-US"/>
-        </w:rPr>
-        <w:t>DevExpress</w:t>
-      </w:r>
-      <w:proofErr w:type="spellEnd"/>
-      <w:r>
-        <w:rPr>
-          <w:lang w:val="en-US"/>
-        </w:rPr>
-        <w:t xml:space="preserve"> VCL\</w:t>
+      <w:r>
+        <w:rPr>
+          <w:lang w:val="en-US"/>
+        </w:rPr>
+        <w:t>;C:\Program Files (x86)\DevExpress VCL\</w:t>
       </w:r>
       <w:proofErr w:type="spellStart"/>
       <w:r>
@@ -654,21 +1754,7 @@
         <w:rPr>
           <w:lang w:val="en-US"/>
         </w:rPr>
-        <w:t>:\Program Files (x86)\</w:t>
-      </w:r>
-      <w:proofErr w:type="spellStart"/>
-      <w:r>
-        <w:rPr>
-          <w:lang w:val="en-US"/>
-        </w:rPr>
-        <w:t>DevExpress</w:t>
-      </w:r>
-      <w:proofErr w:type="spellEnd"/>
-      <w:r>
-        <w:rPr>
-          <w:lang w:val="en-US"/>
-        </w:rPr>
-        <w:t xml:space="preserve"> VCL\</w:t>
+        <w:t>:\Program Files (x86)\DevExpress VCL\</w:t>
       </w:r>
       <w:proofErr w:type="spellStart"/>
       <w:r>
@@ -696,21 +1782,7 @@
         <w:rPr>
           <w:lang w:val="en-US"/>
         </w:rPr>
-        <w:t>:\Program Files (x86)\</w:t>
-      </w:r>
-      <w:proofErr w:type="spellStart"/>
-      <w:r>
-        <w:rPr>
-          <w:lang w:val="en-US"/>
-        </w:rPr>
-        <w:t>DevExpress</w:t>
-      </w:r>
-      <w:proofErr w:type="spellEnd"/>
-      <w:r>
-        <w:rPr>
-          <w:lang w:val="en-US"/>
-        </w:rPr>
-        <w:t xml:space="preserve"> VCL\</w:t>
+        <w:t>:\Program Files (x86)\DevExpress VCL\</w:t>
       </w:r>
       <w:proofErr w:type="spellStart"/>
       <w:r>
@@ -738,21 +1810,7 @@
         <w:rPr>
           <w:lang w:val="en-US"/>
         </w:rPr>
-        <w:t>:\Program Files (x86)\</w:t>
-      </w:r>
-      <w:proofErr w:type="spellStart"/>
-      <w:r>
-        <w:rPr>
-          <w:lang w:val="en-US"/>
-        </w:rPr>
-        <w:t>DevExpress</w:t>
-      </w:r>
-      <w:proofErr w:type="spellEnd"/>
-      <w:r>
-        <w:rPr>
-          <w:lang w:val="en-US"/>
-        </w:rPr>
-        <w:t xml:space="preserve"> VCL\</w:t>
+        <w:t>:\Program Files (x86)\DevExpress VCL\</w:t>
       </w:r>
       <w:proofErr w:type="spellStart"/>
       <w:r>
@@ -780,21 +1838,7 @@
         <w:rPr>
           <w:lang w:val="en-US"/>
         </w:rPr>
-        <w:t>:\Program Files (x86)\</w:t>
-      </w:r>
-      <w:proofErr w:type="spellStart"/>
-      <w:r>
-        <w:rPr>
-          <w:lang w:val="en-US"/>
-        </w:rPr>
-        <w:t>DevExpress</w:t>
-      </w:r>
-      <w:proofErr w:type="spellEnd"/>
-      <w:r>
-        <w:rPr>
-          <w:lang w:val="en-US"/>
-        </w:rPr>
-        <w:t xml:space="preserve"> VCL\</w:t>
+        <w:t>:\Program Files (x86)\DevExpress VCL\</w:t>
       </w:r>
       <w:proofErr w:type="spellStart"/>
       <w:r>
@@ -822,21 +1866,7 @@
         <w:rPr>
           <w:lang w:val="en-US"/>
         </w:rPr>
-        <w:t>:\Program Files (x86)\</w:t>
-      </w:r>
-      <w:proofErr w:type="spellStart"/>
-      <w:r>
-        <w:rPr>
-          <w:lang w:val="en-US"/>
-        </w:rPr>
-        <w:t>DevExpress</w:t>
-      </w:r>
-      <w:proofErr w:type="spellEnd"/>
-      <w:r>
-        <w:rPr>
-          <w:lang w:val="en-US"/>
-        </w:rPr>
-        <w:t xml:space="preserve"> VCL\</w:t>
+        <w:t>:\Program Files (x86)\DevExpress VCL\</w:t>
       </w:r>
       <w:proofErr w:type="spellStart"/>
       <w:r>
@@ -864,21 +1894,7 @@
         <w:rPr>
           <w:lang w:val="en-US"/>
         </w:rPr>
-        <w:t>:\Program Files (x86)\</w:t>
-      </w:r>
-      <w:proofErr w:type="spellStart"/>
-      <w:r>
-        <w:rPr>
-          <w:lang w:val="en-US"/>
-        </w:rPr>
-        <w:t>DevExpress</w:t>
-      </w:r>
-      <w:proofErr w:type="spellEnd"/>
-      <w:r>
-        <w:rPr>
-          <w:lang w:val="en-US"/>
-        </w:rPr>
-        <w:t xml:space="preserve"> VCL\</w:t>
+        <w:t>:\Program Files (x86)\DevExpress VCL\</w:t>
       </w:r>
       <w:proofErr w:type="spellStart"/>
       <w:r>
@@ -906,21 +1922,7 @@
         <w:rPr>
           <w:lang w:val="en-US"/>
         </w:rPr>
-        <w:t>:\Program Files (x86)\</w:t>
-      </w:r>
-      <w:proofErr w:type="spellStart"/>
-      <w:r>
-        <w:rPr>
-          <w:lang w:val="en-US"/>
-        </w:rPr>
-        <w:t>DevExpress</w:t>
-      </w:r>
-      <w:proofErr w:type="spellEnd"/>
-      <w:r>
-        <w:rPr>
-          <w:lang w:val="en-US"/>
-        </w:rPr>
-        <w:t xml:space="preserve"> VCL\</w:t>
+        <w:t>:\Program Files (x86)\DevExpress VCL\</w:t>
       </w:r>
       <w:proofErr w:type="spellStart"/>
       <w:r>
@@ -948,21 +1950,7 @@
         <w:rPr>
           <w:lang w:val="en-US"/>
         </w:rPr>
-        <w:t>:\Program Files (x86)\</w:t>
-      </w:r>
-      <w:proofErr w:type="spellStart"/>
-      <w:r>
-        <w:rPr>
-          <w:lang w:val="en-US"/>
-        </w:rPr>
-        <w:t>DevExpress</w:t>
-      </w:r>
-      <w:proofErr w:type="spellEnd"/>
-      <w:r>
-        <w:rPr>
-          <w:lang w:val="en-US"/>
-        </w:rPr>
-        <w:t xml:space="preserve"> VCL\</w:t>
+        <w:t>:\Program Files (x86)\DevExpress VCL\</w:t>
       </w:r>
       <w:proofErr w:type="spellStart"/>
       <w:r>
@@ -990,21 +1978,7 @@
         <w:rPr>
           <w:lang w:val="en-US"/>
         </w:rPr>
-        <w:t>:\Program Files (x86)\</w:t>
-      </w:r>
-      <w:proofErr w:type="spellStart"/>
-      <w:r>
-        <w:rPr>
-          <w:lang w:val="en-US"/>
-        </w:rPr>
-        <w:t>DevExpress</w:t>
-      </w:r>
-      <w:proofErr w:type="spellEnd"/>
-      <w:r>
-        <w:rPr>
-          <w:lang w:val="en-US"/>
-        </w:rPr>
-        <w:t xml:space="preserve"> VCL\</w:t>
+        <w:t>:\Program Files (x86)\DevExpress VCL\</w:t>
       </w:r>
       <w:proofErr w:type="spellStart"/>
       <w:r>
@@ -1032,21 +2006,7 @@
         <w:rPr>
           <w:lang w:val="en-US"/>
         </w:rPr>
-        <w:t>:\Program Files (x86)\</w:t>
-      </w:r>
-      <w:proofErr w:type="spellStart"/>
-      <w:r>
-        <w:rPr>
-          <w:lang w:val="en-US"/>
-        </w:rPr>
-        <w:t>DevExpress</w:t>
-      </w:r>
-      <w:proofErr w:type="spellEnd"/>
-      <w:r>
-        <w:rPr>
-          <w:lang w:val="en-US"/>
-        </w:rPr>
-        <w:t xml:space="preserve"> VCL\</w:t>
+        <w:t>:\Program Files (x86)\DevExpress VCL\</w:t>
       </w:r>
       <w:proofErr w:type="spellStart"/>
       <w:r>
@@ -1074,21 +2034,7 @@
         <w:rPr>
           <w:lang w:val="en-US"/>
         </w:rPr>
-        <w:t>:\Program Files (x86)\</w:t>
-      </w:r>
-      <w:proofErr w:type="spellStart"/>
-      <w:r>
-        <w:rPr>
-          <w:lang w:val="en-US"/>
-        </w:rPr>
-        <w:t>DevExpress</w:t>
-      </w:r>
-      <w:proofErr w:type="spellEnd"/>
-      <w:r>
-        <w:rPr>
-          <w:lang w:val="en-US"/>
-        </w:rPr>
-        <w:t xml:space="preserve"> VCL\</w:t>
+        <w:t>:\Program Files (x86)\DevExpress VCL\</w:t>
       </w:r>
       <w:proofErr w:type="spellStart"/>
       <w:r>
@@ -1116,21 +2062,7 @@
         <w:rPr>
           <w:lang w:val="en-US"/>
         </w:rPr>
-        <w:t>:\Program Files (x86)\</w:t>
-      </w:r>
-      <w:proofErr w:type="spellStart"/>
-      <w:r>
-        <w:rPr>
-          <w:lang w:val="en-US"/>
-        </w:rPr>
-        <w:t>DevExpress</w:t>
-      </w:r>
-      <w:proofErr w:type="spellEnd"/>
-      <w:r>
-        <w:rPr>
-          <w:lang w:val="en-US"/>
-        </w:rPr>
-        <w:t xml:space="preserve"> VCL\</w:t>
+        <w:t>:\Program Files (x86)\DevExpress VCL\</w:t>
       </w:r>
       <w:proofErr w:type="spellStart"/>
       <w:r>
@@ -1158,21 +2090,7 @@
         <w:rPr>
           <w:lang w:val="en-US"/>
         </w:rPr>
-        <w:t>:\Program Files (x86)\</w:t>
-      </w:r>
-      <w:proofErr w:type="spellStart"/>
-      <w:r>
-        <w:rPr>
-          <w:lang w:val="en-US"/>
-        </w:rPr>
-        <w:t>DevExpress</w:t>
-      </w:r>
-      <w:proofErr w:type="spellEnd"/>
-      <w:r>
-        <w:rPr>
-          <w:lang w:val="en-US"/>
-        </w:rPr>
-        <w:t xml:space="preserve"> VCL\</w:t>
+        <w:t>:\Program Files (x86)\DevExpress VCL\</w:t>
       </w:r>
       <w:proofErr w:type="spellStart"/>
       <w:r>
@@ -1200,21 +2118,7 @@
         <w:rPr>
           <w:lang w:val="en-US"/>
         </w:rPr>
-        <w:t>:\Program Files (x86)\</w:t>
-      </w:r>
-      <w:proofErr w:type="spellStart"/>
-      <w:r>
-        <w:rPr>
-          <w:lang w:val="en-US"/>
-        </w:rPr>
-        <w:t>DevExpress</w:t>
-      </w:r>
-      <w:proofErr w:type="spellEnd"/>
-      <w:r>
-        <w:rPr>
-          <w:lang w:val="en-US"/>
-        </w:rPr>
-        <w:t xml:space="preserve"> VCL\</w:t>
+        <w:t>:\Program Files (x86)\DevExpress VCL\</w:t>
       </w:r>
       <w:proofErr w:type="spellStart"/>
       <w:r>
@@ -1242,21 +2146,7 @@
         <w:rPr>
           <w:lang w:val="en-US"/>
         </w:rPr>
-        <w:t>:\Program Files (x86)\</w:t>
-      </w:r>
-      <w:proofErr w:type="spellStart"/>
-      <w:r>
-        <w:rPr>
-          <w:lang w:val="en-US"/>
-        </w:rPr>
-        <w:t>DevExpress</w:t>
-      </w:r>
-      <w:proofErr w:type="spellEnd"/>
-      <w:r>
-        <w:rPr>
-          <w:lang w:val="en-US"/>
-        </w:rPr>
-        <w:t xml:space="preserve"> VCL\</w:t>
+        <w:t>:\Program Files (x86)\DevExpress VCL\</w:t>
       </w:r>
       <w:proofErr w:type="spellStart"/>
       <w:r>
@@ -1284,21 +2174,7 @@
         <w:rPr>
           <w:lang w:val="en-US"/>
         </w:rPr>
-        <w:t>:\Program Files (x86)\</w:t>
-      </w:r>
-      <w:proofErr w:type="spellStart"/>
-      <w:r>
-        <w:rPr>
-          <w:lang w:val="en-US"/>
-        </w:rPr>
-        <w:t>DevExpress</w:t>
-      </w:r>
-      <w:proofErr w:type="spellEnd"/>
-      <w:r>
-        <w:rPr>
-          <w:lang w:val="en-US"/>
-        </w:rPr>
-        <w:t xml:space="preserve"> VCL\</w:t>
+        <w:t>:\Program Files (x86)\DevExpress VCL\</w:t>
       </w:r>
       <w:proofErr w:type="spellStart"/>
       <w:r>
@@ -1326,21 +2202,7 @@
         <w:rPr>
           <w:lang w:val="en-US"/>
         </w:rPr>
-        <w:t>:\Program Files (x86)\</w:t>
-      </w:r>
-      <w:proofErr w:type="spellStart"/>
-      <w:r>
-        <w:rPr>
-          <w:lang w:val="en-US"/>
-        </w:rPr>
-        <w:t>DevExpress</w:t>
-      </w:r>
-      <w:proofErr w:type="spellEnd"/>
-      <w:r>
-        <w:rPr>
-          <w:lang w:val="en-US"/>
-        </w:rPr>
-        <w:t xml:space="preserve"> VCL\</w:t>
+        <w:t>:\Program Files (x86)\DevExpress VCL\</w:t>
       </w:r>
       <w:proofErr w:type="spellStart"/>
       <w:r>
@@ -1368,21 +2230,7 @@
         <w:rPr>
           <w:lang w:val="en-US"/>
         </w:rPr>
-        <w:t>:\Program Files (x86)\</w:t>
-      </w:r>
-      <w:proofErr w:type="spellStart"/>
-      <w:r>
-        <w:rPr>
-          <w:lang w:val="en-US"/>
-        </w:rPr>
-        <w:t>DevExpress</w:t>
-      </w:r>
-      <w:proofErr w:type="spellEnd"/>
-      <w:r>
-        <w:rPr>
-          <w:lang w:val="en-US"/>
-        </w:rPr>
-        <w:t xml:space="preserve"> VCL\</w:t>
+        <w:t>:\Program Files (x86)\DevExpress VCL\</w:t>
       </w:r>
       <w:proofErr w:type="spellStart"/>
       <w:r>
@@ -1410,21 +2258,7 @@
         <w:rPr>
           <w:lang w:val="en-US"/>
         </w:rPr>
-        <w:t>:\Program Files (x86)\</w:t>
-      </w:r>
-      <w:proofErr w:type="spellStart"/>
-      <w:r>
-        <w:rPr>
-          <w:lang w:val="en-US"/>
-        </w:rPr>
-        <w:t>DevExpress</w:t>
-      </w:r>
-      <w:proofErr w:type="spellEnd"/>
-      <w:r>
-        <w:rPr>
-          <w:lang w:val="en-US"/>
-        </w:rPr>
-        <w:t xml:space="preserve"> VCL\</w:t>
+        <w:t>:\Program Files (x86)\DevExpress VCL\</w:t>
       </w:r>
       <w:proofErr w:type="spellStart"/>
       <w:r>
@@ -1452,21 +2286,7 @@
         <w:rPr>
           <w:lang w:val="en-US"/>
         </w:rPr>
-        <w:t>:\Program Files (x86)\</w:t>
-      </w:r>
-      <w:proofErr w:type="spellStart"/>
-      <w:r>
-        <w:rPr>
-          <w:lang w:val="en-US"/>
-        </w:rPr>
-        <w:t>DevExpress</w:t>
-      </w:r>
-      <w:proofErr w:type="spellEnd"/>
-      <w:r>
-        <w:rPr>
-          <w:lang w:val="en-US"/>
-        </w:rPr>
-        <w:t xml:space="preserve"> VCL\</w:t>
+        <w:t>:\Program Files (x86)\DevExpress VCL\</w:t>
       </w:r>
       <w:proofErr w:type="spellStart"/>
       <w:r>
@@ -1494,21 +2314,7 @@
         <w:rPr>
           <w:lang w:val="en-US"/>
         </w:rPr>
-        <w:t>:\Program Files (x86)\</w:t>
-      </w:r>
-      <w:proofErr w:type="spellStart"/>
-      <w:r>
-        <w:rPr>
-          <w:lang w:val="en-US"/>
-        </w:rPr>
-        <w:t>DevExpress</w:t>
-      </w:r>
-      <w:proofErr w:type="spellEnd"/>
-      <w:r>
-        <w:rPr>
-          <w:lang w:val="en-US"/>
-        </w:rPr>
-        <w:t xml:space="preserve"> VCL\</w:t>
+        <w:t>:\Program Files (x86)\DevExpress VCL\</w:t>
       </w:r>
       <w:proofErr w:type="spellStart"/>
       <w:r>
@@ -1536,21 +2342,7 @@
         <w:rPr>
           <w:lang w:val="en-US"/>
         </w:rPr>
-        <w:t>:\Program Files (x86)\</w:t>
-      </w:r>
-      <w:proofErr w:type="spellStart"/>
-      <w:r>
-        <w:rPr>
-          <w:lang w:val="en-US"/>
-        </w:rPr>
-        <w:t>DevExpress</w:t>
-      </w:r>
-      <w:proofErr w:type="spellEnd"/>
-      <w:r>
-        <w:rPr>
-          <w:lang w:val="en-US"/>
-        </w:rPr>
-        <w:t xml:space="preserve"> VCL\</w:t>
+        <w:t>:\Program Files (x86)\DevExpress VCL\</w:t>
       </w:r>
       <w:proofErr w:type="spellStart"/>
       <w:r>
@@ -1578,21 +2370,7 @@
         <w:rPr>
           <w:lang w:val="en-US"/>
         </w:rPr>
-        <w:t>:\Program Files (x86)\</w:t>
-      </w:r>
-      <w:proofErr w:type="spellStart"/>
-      <w:r>
-        <w:rPr>
-          <w:lang w:val="en-US"/>
-        </w:rPr>
-        <w:t>DevExpress</w:t>
-      </w:r>
-      <w:proofErr w:type="spellEnd"/>
-      <w:r>
-        <w:rPr>
-          <w:lang w:val="en-US"/>
-        </w:rPr>
-        <w:t xml:space="preserve"> VCL\</w:t>
+        <w:t>:\Program Files (x86)\DevExpress VCL\</w:t>
       </w:r>
       <w:proofErr w:type="spellStart"/>
       <w:r>
@@ -1620,21 +2398,7 @@
         <w:rPr>
           <w:lang w:val="en-US"/>
         </w:rPr>
-        <w:t>:\Program Files (x86)\</w:t>
-      </w:r>
-      <w:proofErr w:type="spellStart"/>
-      <w:r>
-        <w:rPr>
-          <w:lang w:val="en-US"/>
-        </w:rPr>
-        <w:t>DevExpress</w:t>
-      </w:r>
-      <w:proofErr w:type="spellEnd"/>
-      <w:r>
-        <w:rPr>
-          <w:lang w:val="en-US"/>
-        </w:rPr>
-        <w:t xml:space="preserve"> VCL\</w:t>
+        <w:t>:\Program Files (x86)\DevExpress VCL\</w:t>
       </w:r>
       <w:proofErr w:type="spellStart"/>
       <w:r>
@@ -1662,21 +2426,7 @@
         <w:rPr>
           <w:lang w:val="en-US"/>
         </w:rPr>
-        <w:t>:\Program Files (x86)\</w:t>
-      </w:r>
-      <w:proofErr w:type="spellStart"/>
-      <w:r>
-        <w:rPr>
-          <w:lang w:val="en-US"/>
-        </w:rPr>
-        <w:t>DevExpress</w:t>
-      </w:r>
-      <w:proofErr w:type="spellEnd"/>
-      <w:r>
-        <w:rPr>
-          <w:lang w:val="en-US"/>
-        </w:rPr>
-        <w:t xml:space="preserve"> VCL\</w:t>
+        <w:t>:\Program Files (x86)\DevExpress VCL\</w:t>
       </w:r>
       <w:proofErr w:type="spellStart"/>
       <w:r>
@@ -1710,21 +2460,7 @@
         <w:rPr>
           <w:lang w:val="en-US"/>
         </w:rPr>
-        <w:t>:\Program Files (x86)\</w:t>
-      </w:r>
-      <w:proofErr w:type="spellStart"/>
-      <w:r>
-        <w:rPr>
-          <w:lang w:val="en-US"/>
-        </w:rPr>
-        <w:t>DevExpress</w:t>
-      </w:r>
-      <w:proofErr w:type="spellEnd"/>
-      <w:r>
-        <w:rPr>
-          <w:lang w:val="en-US"/>
-        </w:rPr>
-        <w:t xml:space="preserve"> VCL\</w:t>
+        <w:t>:\Program Files (x86)\DevExpress VCL\</w:t>
       </w:r>
       <w:r>
         <w:rPr>
@@ -1738,11 +2474,9 @@
         </w:rPr>
         <w:t>\Packages</w:t>
       </w:r>
-      <w:proofErr w:type="gramEnd"/>
-    </w:p>
-    <w:p>
-      <w:r>
-        <w:lastRenderedPageBreak/>
+    </w:p>
+    <w:p>
+      <w:r>
         <w:t>Глобальные параметры</w:t>
       </w:r>
       <w:r>
@@ -1881,21 +2615,7 @@
         <w:rPr>
           <w:lang w:val="en-US"/>
         </w:rPr>
-        <w:t>C:\Program Files (x86)\</w:t>
-      </w:r>
-      <w:proofErr w:type="spellStart"/>
-      <w:r>
-        <w:rPr>
-          <w:lang w:val="en-US"/>
-        </w:rPr>
-        <w:t>DevExpress</w:t>
-      </w:r>
-      <w:proofErr w:type="spellEnd"/>
-      <w:r>
-        <w:rPr>
-          <w:lang w:val="en-US"/>
-        </w:rPr>
-        <w:t xml:space="preserve"> VCL\Library\RS14</w:t>
+        <w:t>C:\Program Files (x86)\DevExpress VCL\Library\RS14</w:t>
       </w:r>
     </w:p>
     <w:p>
@@ -2107,6 +2827,7 @@
         <w:pStyle w:val="1"/>
       </w:pPr>
       <w:r>
+        <w:lastRenderedPageBreak/>
         <w:t>Дополнительная информация</w:t>
       </w:r>
     </w:p>
@@ -2172,14 +2893,12 @@
       <w:r>
         <w:t xml:space="preserve"> </w:t>
       </w:r>
-      <w:proofErr w:type="spellStart"/>
       <w:r>
         <w:rPr>
           <w:lang w:val="en-US"/>
         </w:rPr>
         <w:t>tstlan</w:t>
       </w:r>
-      <w:proofErr w:type="spellEnd"/>
       <w:r>
         <w:t xml:space="preserve"> </w:t>
       </w:r>
@@ -2234,8 +2953,6 @@
           <w:lang w:val="en-US"/>
         </w:rPr>
       </w:pPr>
-      <w:proofErr w:type="spellStart"/>
-      <w:proofErr w:type="gramStart"/>
       <w:r>
         <w:rPr>
           <w:rFonts w:ascii="Courier New" w:hAnsi="Courier New" w:cs="Courier New"/>
@@ -2243,10 +2960,9 @@
           <w:szCs w:val="17"/>
           <w:lang w:val="en-US"/>
         </w:rPr>
-        <w:t>mxsrclib</w:t>
-      </w:r>
-      <w:proofErr w:type="spellEnd"/>
-      <w:proofErr w:type="gramEnd"/>
+        <w:t xml:space="preserve">mxsrclib rev. 1338, </w:t>
+      </w:r>
+      <w:proofErr w:type="spellStart"/>
       <w:r>
         <w:rPr>
           <w:rFonts w:ascii="Courier New" w:hAnsi="Courier New" w:cs="Courier New"/>
@@ -2254,9 +2970,9 @@
           <w:szCs w:val="17"/>
           <w:lang w:val="en-US"/>
         </w:rPr>
-        <w:t xml:space="preserve"> rev. 1338, </w:t>
-      </w:r>
-      <w:proofErr w:type="spellStart"/>
+        <w:t>extern_libs</w:t>
+      </w:r>
+      <w:proofErr w:type="spellEnd"/>
       <w:r>
         <w:rPr>
           <w:rFonts w:ascii="Courier New" w:hAnsi="Courier New" w:cs="Courier New"/>
@@ -2264,9 +2980,20 @@
           <w:szCs w:val="17"/>
           <w:lang w:val="en-US"/>
         </w:rPr>
-        <w:t>extern_libs</w:t>
-      </w:r>
-      <w:proofErr w:type="spellEnd"/>
+        <w:t xml:space="preserve"> rev. 23</w:t>
+      </w:r>
+    </w:p>
+    <w:p>
+      <w:pPr>
+        <w:rPr>
+          <w:lang w:val="en-US"/>
+        </w:rPr>
+      </w:pPr>
+    </w:p>
+    <w:p>
+      <w:r>
+        <w:t xml:space="preserve">На самом деле нужна </w:t>
+      </w:r>
       <w:r>
         <w:rPr>
           <w:rFonts w:ascii="Courier New" w:hAnsi="Courier New" w:cs="Courier New"/>
@@ -2274,28 +3001,8 @@
           <w:szCs w:val="17"/>
           <w:lang w:val="en-US"/>
         </w:rPr>
-        <w:t xml:space="preserve"> rev. 23</w:t>
-      </w:r>
-    </w:p>
-    <w:p>
-      <w:bookmarkStart w:id="0" w:name="_GoBack"/>
-      <w:bookmarkEnd w:id="0"/>
-    </w:p>
-    <w:p>
-      <w:r>
-        <w:t xml:space="preserve">На самом деле нужна </w:t>
-      </w:r>
-      <w:proofErr w:type="spellStart"/>
-      <w:r>
-        <w:rPr>
-          <w:rFonts w:ascii="Courier New" w:hAnsi="Courier New" w:cs="Courier New"/>
-          <w:sz w:val="17"/>
-          <w:szCs w:val="17"/>
-          <w:lang w:val="en-US"/>
-        </w:rPr>
         <w:t>mxsrclib</w:t>
       </w:r>
-      <w:proofErr w:type="spellEnd"/>
       <w:r>
         <w:rPr>
           <w:rFonts w:ascii="Courier New" w:hAnsi="Courier New" w:cs="Courier New"/>
@@ -2339,7 +3046,7 @@
 </file>
 
 <file path=word/numbering.xml><?xml version="1.0" encoding="utf-8"?>
-<w:numbering xmlns:wpc="http://schemas.microsoft.com/office/word/2010/wordprocessingCanvas" xmlns:cx="http://schemas.microsoft.com/office/drawing/2014/chartex" xmlns:cx1="http://schemas.microsoft.com/office/drawing/2015/9/8/chartex" xmlns:mc="http://schemas.openxmlformats.org/markup-compatibility/2006" xmlns:o="urn:schemas-microsoft-com:office:office" xmlns:r="http://schemas.openxmlformats.org/officeDocument/2006/relationships" xmlns:m="http://schemas.openxmlformats.org/officeDocument/2006/math" xmlns:v="urn:schemas-microsoft-com:vml" xmlns:wp14="http://schemas.microsoft.com/office/word/2010/wordprocessingDrawing" xmlns:wp="http://schemas.openxmlformats.org/drawingml/2006/wordprocessingDrawing" xmlns:w10="urn:schemas-microsoft-com:office:word" xmlns:w="http://schemas.openxmlformats.org/wordprocessingml/2006/main" xmlns:w14="http://schemas.microsoft.com/office/word/2010/wordml" xmlns:w15="http://schemas.microsoft.com/office/word/2012/wordml" xmlns:w16se="http://schemas.microsoft.com/office/word/2015/wordml/symex" xmlns:wpg="http://schemas.microsoft.com/office/word/2010/wordprocessingGroup" xmlns:wpi="http://schemas.microsoft.com/office/word/2010/wordprocessingInk" xmlns:wne="http://schemas.microsoft.com/office/word/2006/wordml" xmlns:wps="http://schemas.microsoft.com/office/word/2010/wordprocessingShape" mc:Ignorable="w14 w15 w16se wp14">
+<w:numbering xmlns:wpc="http://schemas.microsoft.com/office/word/2010/wordprocessingCanvas" xmlns:cx="http://schemas.microsoft.com/office/drawing/2014/chartex" xmlns:cx1="http://schemas.microsoft.com/office/drawing/2015/9/8/chartex" xmlns:cx2="http://schemas.microsoft.com/office/drawing/2015/10/21/chartex" xmlns:cx3="http://schemas.microsoft.com/office/drawing/2016/5/9/chartex" xmlns:cx4="http://schemas.microsoft.com/office/drawing/2016/5/10/chartex" xmlns:cx5="http://schemas.microsoft.com/office/drawing/2016/5/11/chartex" xmlns:cx6="http://schemas.microsoft.com/office/drawing/2016/5/12/chartex" xmlns:cx7="http://schemas.microsoft.com/office/drawing/2016/5/13/chartex" xmlns:cx8="http://schemas.microsoft.com/office/drawing/2016/5/14/chartex" xmlns:mc="http://schemas.openxmlformats.org/markup-compatibility/2006" xmlns:aink="http://schemas.microsoft.com/office/drawing/2016/ink" xmlns:am3d="http://schemas.microsoft.com/office/drawing/2017/model3d" xmlns:o="urn:schemas-microsoft-com:office:office" xmlns:oel="http://schemas.microsoft.com/office/2019/extlst" xmlns:r="http://schemas.openxmlformats.org/officeDocument/2006/relationships" xmlns:m="http://schemas.openxmlformats.org/officeDocument/2006/math" xmlns:v="urn:schemas-microsoft-com:vml" xmlns:wp14="http://schemas.microsoft.com/office/word/2010/wordprocessingDrawing" xmlns:wp="http://schemas.openxmlformats.org/drawingml/2006/wordprocessingDrawing" xmlns:w10="urn:schemas-microsoft-com:office:word" xmlns:w="http://schemas.openxmlformats.org/wordprocessingml/2006/main" xmlns:w14="http://schemas.microsoft.com/office/word/2010/wordml" xmlns:w15="http://schemas.microsoft.com/office/word/2012/wordml" xmlns:w16cex="http://schemas.microsoft.com/office/word/2018/wordml/cex" xmlns:w16cid="http://schemas.microsoft.com/office/word/2016/wordml/cid" xmlns:w16="http://schemas.microsoft.com/office/word/2018/wordml" xmlns:w16du="http://schemas.microsoft.com/office/word/2023/wordml/word16du" xmlns:w16sdtdh="http://schemas.microsoft.com/office/word/2020/wordml/sdtdatahash" xmlns:w16sdtfl="http://schemas.microsoft.com/office/word/2024/wordml/sdtformatlock" xmlns:w16se="http://schemas.microsoft.com/office/word/2015/wordml/symex" xmlns:wpg="http://schemas.microsoft.com/office/word/2010/wordprocessingGroup" xmlns:wpi="http://schemas.microsoft.com/office/word/2010/wordprocessingInk" xmlns:wne="http://schemas.microsoft.com/office/word/2006/wordml" xmlns:wps="http://schemas.microsoft.com/office/word/2010/wordprocessingShape" mc:Ignorable="w14 w15 w16se w16cid w16 w16cex w16sdtdh w16sdtfl w16du wp14">
   <w:abstractNum w:abstractNumId="0" w15:restartNumberingAfterBreak="0">
     <w:nsid w:val="055D72BD"/>
     <w:multiLevelType w:val="hybridMultilevel"/>
@@ -2566,17 +3273,17 @@
       </w:rPr>
     </w:lvl>
   </w:abstractNum>
-  <w:num w:numId="1">
+  <w:num w:numId="1" w16cid:durableId="2046784752">
     <w:abstractNumId w:val="1"/>
   </w:num>
-  <w:num w:numId="2">
+  <w:num w:numId="2" w16cid:durableId="1358040327">
     <w:abstractNumId w:val="0"/>
   </w:num>
 </w:numbering>
 </file>
 
 <file path=word/styles.xml><?xml version="1.0" encoding="utf-8"?>
-<w:styles xmlns:mc="http://schemas.openxmlformats.org/markup-compatibility/2006" xmlns:r="http://schemas.openxmlformats.org/officeDocument/2006/relationships" xmlns:w="http://schemas.openxmlformats.org/wordprocessingml/2006/main" xmlns:w14="http://schemas.microsoft.com/office/word/2010/wordml" xmlns:w15="http://schemas.microsoft.com/office/word/2012/wordml" xmlns:w16se="http://schemas.microsoft.com/office/word/2015/wordml/symex" mc:Ignorable="w14 w15 w16se">
+<w:styles xmlns:mc="http://schemas.openxmlformats.org/markup-compatibility/2006" xmlns:r="http://schemas.openxmlformats.org/officeDocument/2006/relationships" xmlns:w="http://schemas.openxmlformats.org/wordprocessingml/2006/main" xmlns:w14="http://schemas.microsoft.com/office/word/2010/wordml" xmlns:w15="http://schemas.microsoft.com/office/word/2012/wordml" xmlns:w16cex="http://schemas.microsoft.com/office/word/2018/wordml/cex" xmlns:w16cid="http://schemas.microsoft.com/office/word/2016/wordml/cid" xmlns:w16="http://schemas.microsoft.com/office/word/2018/wordml" xmlns:w16du="http://schemas.microsoft.com/office/word/2023/wordml/word16du" xmlns:w16sdtdh="http://schemas.microsoft.com/office/word/2020/wordml/sdtdatahash" xmlns:w16sdtfl="http://schemas.microsoft.com/office/word/2024/wordml/sdtformatlock" xmlns:w16se="http://schemas.microsoft.com/office/word/2015/wordml/symex" mc:Ignorable="w14 w15 w16se w16cid w16 w16cex w16sdtdh w16sdtfl w16du">
   <w:docDefaults>
     <w:rPrDefault>
       <w:rPr>
@@ -2592,7 +3299,7 @@
       </w:pPr>
     </w:pPrDefault>
   </w:docDefaults>
-  <w:latentStyles w:defLockedState="0" w:defUIPriority="99" w:defSemiHidden="0" w:defUnhideWhenUsed="0" w:defQFormat="0" w:count="371">
+  <w:latentStyles w:defLockedState="0" w:defUIPriority="99" w:defSemiHidden="0" w:defUnhideWhenUsed="0" w:defQFormat="0" w:count="376">
     <w:lsdException w:name="Normal" w:uiPriority="0" w:qFormat="1"/>
     <w:lsdException w:name="heading 1" w:uiPriority="9" w:qFormat="1"/>
     <w:lsdException w:name="heading 2" w:semiHidden="1" w:uiPriority="9" w:unhideWhenUsed="1" w:qFormat="1"/>
@@ -2964,6 +3671,11 @@
     <w:lsdException w:name="List Table 5 Dark Accent 6" w:uiPriority="50"/>
     <w:lsdException w:name="List Table 6 Colorful Accent 6" w:uiPriority="51"/>
     <w:lsdException w:name="List Table 7 Colorful Accent 6" w:uiPriority="52"/>
+    <w:lsdException w:name="Mention" w:semiHidden="1" w:unhideWhenUsed="1"/>
+    <w:lsdException w:name="Smart Hyperlink" w:semiHidden="1" w:unhideWhenUsed="1"/>
+    <w:lsdException w:name="Hashtag" w:semiHidden="1" w:unhideWhenUsed="1"/>
+    <w:lsdException w:name="Unresolved Mention" w:semiHidden="1" w:unhideWhenUsed="1"/>
+    <w:lsdException w:name="Smart Link" w:semiHidden="1" w:unhideWhenUsed="1"/>
   </w:latentStyles>
   <w:style w:type="paragraph" w:default="1" w:styleId="a">
     <w:name w:val="Normal"/>

</xml_diff>